<commit_message>
updated test Results for Fast DDS
Attached test evidences
</commit_message>
<xml_diff>
--- a/docs/Test Cases/FAST_DDS.docx
+++ b/docs/Test Cases/FAST_DDS.docx
@@ -2,6 +2,43 @@
 <file path=word/document.xml><?xml version="1.0" encoding="utf-8"?>
 <w:document xmlns:wpc="http://schemas.microsoft.com/office/word/2010/wordprocessingCanvas" xmlns:cx="http://schemas.microsoft.com/office/drawing/2014/chartex" xmlns:cx1="http://schemas.microsoft.com/office/drawing/2015/9/8/chartex" xmlns:cx2="http://schemas.microsoft.com/office/drawing/2015/10/21/chartex" xmlns:cx3="http://schemas.microsoft.com/office/drawing/2016/5/9/chartex" xmlns:cx4="http://schemas.microsoft.com/office/drawing/2016/5/10/chartex" xmlns:cx5="http://schemas.microsoft.com/office/drawing/2016/5/11/chartex" xmlns:cx6="http://schemas.microsoft.com/office/drawing/2016/5/12/chartex" xmlns:cx7="http://schemas.microsoft.com/office/drawing/2016/5/13/chartex" xmlns:cx8="http://schemas.microsoft.com/office/drawing/2016/5/14/chartex" xmlns:mc="http://schemas.openxmlformats.org/markup-compatibility/2006" xmlns:aink="http://schemas.microsoft.com/office/drawing/2016/ink" xmlns:am3d="http://schemas.microsoft.com/office/drawing/2017/model3d" xmlns:o="urn:schemas-microsoft-com:office:office" xmlns:oel="http://schemas.microsoft.com/office/2019/extlst" xmlns:r="http://schemas.openxmlformats.org/officeDocument/2006/relationships" xmlns:m="http://schemas.openxmlformats.org/officeDocument/2006/math" xmlns:v="urn:schemas-microsoft-com:vml" xmlns:wp14="http://schemas.microsoft.com/office/word/2010/wordprocessingDrawing" xmlns:wp="http://schemas.openxmlformats.org/drawingml/2006/wordprocessingDrawing" xmlns:w10="urn:schemas-microsoft-com:office:word" xmlns:w="http://schemas.openxmlformats.org/wordprocessingml/2006/main" xmlns:w14="http://schemas.microsoft.com/office/word/2010/wordml" xmlns:w15="http://schemas.microsoft.com/office/word/2012/wordml" xmlns:w16cex="http://schemas.microsoft.com/office/word/2018/wordml/cex" xmlns:w16cid="http://schemas.microsoft.com/office/word/2016/wordml/cid" xmlns:w16="http://schemas.microsoft.com/office/word/2018/wordml" xmlns:w16du="http://schemas.microsoft.com/office/word/2023/wordml/word16du" xmlns:w16sdtdh="http://schemas.microsoft.com/office/word/2020/wordml/sdtdatahash" xmlns:w16sdtfl="http://schemas.microsoft.com/office/word/2024/wordml/sdtformatlock" xmlns:w16se="http://schemas.microsoft.com/office/word/2015/wordml/symex" xmlns:wpg="http://schemas.microsoft.com/office/word/2010/wordprocessingGroup" xmlns:wpi="http://schemas.microsoft.com/office/word/2010/wordprocessingInk" xmlns:wne="http://schemas.microsoft.com/office/word/2006/wordml" xmlns:wps="http://schemas.microsoft.com/office/word/2010/wordprocessingShape" mc:Ignorable="w14 w15 w16se w16cid w16 w16cex w16sdtdh w16sdtfl w16du wp14">
   <w:body>
+    <w:p>
+      <w:pPr>
+        <w:rPr>
+          <w:b/>
+          <w:bCs/>
+          <w:lang w:eastAsia="en-GB"/>
+        </w:rPr>
+      </w:pPr>
+      <w:bookmarkStart w:id="0" w:name="_Hlk196068540"/>
+      <w:r>
+        <w:rPr>
+          <w:b/>
+          <w:bCs/>
+          <w:lang w:eastAsia="en-GB"/>
+        </w:rPr>
+        <w:t xml:space="preserve">Testing Note: If you are running the application from a remote SSH terminal, then you must run “export DISPLAY=:0” to redirect the QT GUI output to a display device connected to the Raspberry Pi. DISPLAY=:0 is the default output device detected by the </w:t>
+      </w:r>
+      <w:proofErr w:type="spellStart"/>
+      <w:r>
+        <w:rPr>
+          <w:b/>
+          <w:bCs/>
+          <w:lang w:eastAsia="en-GB"/>
+        </w:rPr>
+        <w:t>RaspberryPi</w:t>
+      </w:r>
+      <w:proofErr w:type="spellEnd"/>
+      <w:r>
+        <w:rPr>
+          <w:b/>
+          <w:bCs/>
+          <w:lang w:eastAsia="en-GB"/>
+        </w:rPr>
+        <w:t xml:space="preserve"> on startup.</w:t>
+      </w:r>
+    </w:p>
+    <w:bookmarkEnd w:id="0"/>
     <w:p>
       <w:pPr>
         <w:rPr>
@@ -113,6 +150,27 @@
         </w:rPr>
         <w:t>Publisher and Subscriber are operational.</w:t>
       </w:r>
+      <w:r>
+        <w:rPr>
+          <w:lang w:eastAsia="en-GB"/>
+        </w:rPr>
+        <w:t xml:space="preserve">  - </w:t>
+      </w:r>
+      <w:r>
+        <w:rPr>
+          <w:b/>
+          <w:bCs/>
+          <w:highlight w:val="yellow"/>
+          <w:lang w:eastAsia="en-GB"/>
+        </w:rPr>
+        <w:t>Passed</w:t>
+      </w:r>
+      <w:r>
+        <w:rPr>
+          <w:lang w:eastAsia="en-GB"/>
+        </w:rPr>
+        <w:t xml:space="preserve"> </w:t>
+      </w:r>
     </w:p>
     <w:p>
       <w:pPr>
@@ -139,6 +197,27 @@
         </w:rPr>
         <w:t>DDS middleware is successfully initialized on both sides.</w:t>
       </w:r>
+      <w:r>
+        <w:rPr>
+          <w:lang w:eastAsia="en-GB"/>
+        </w:rPr>
+        <w:t xml:space="preserve">  -</w:t>
+      </w:r>
+      <w:r>
+        <w:rPr>
+          <w:b/>
+          <w:bCs/>
+          <w:highlight w:val="yellow"/>
+          <w:lang w:eastAsia="en-GB"/>
+        </w:rPr>
+        <w:t>Passed</w:t>
+      </w:r>
+      <w:r>
+        <w:rPr>
+          <w:lang w:eastAsia="en-GB"/>
+        </w:rPr>
+        <w:t xml:space="preserve"> </w:t>
+      </w:r>
     </w:p>
     <w:p>
       <w:pPr>
@@ -165,6 +244,27 @@
         </w:rPr>
         <w:t>Both Publisher and Subscriber join the DDS domain without errors.</w:t>
       </w:r>
+      <w:r>
+        <w:rPr>
+          <w:lang w:eastAsia="en-GB"/>
+        </w:rPr>
+        <w:t xml:space="preserve"> </w:t>
+      </w:r>
+      <w:r>
+        <w:rPr>
+          <w:b/>
+          <w:bCs/>
+          <w:highlight w:val="yellow"/>
+          <w:lang w:eastAsia="en-GB"/>
+        </w:rPr>
+        <w:t>Passed</w:t>
+      </w:r>
+      <w:r>
+        <w:rPr>
+          <w:lang w:eastAsia="en-GB"/>
+        </w:rPr>
+        <w:t xml:space="preserve"> </w:t>
+      </w:r>
     </w:p>
     <w:p>
       <w:pPr>
@@ -237,6 +337,675 @@
     </w:p>
     <w:p>
       <w:pPr>
+        <w:pStyle w:val="ListParagraph"/>
+        <w:rPr>
+          <w:lang w:eastAsia="en-GB"/>
+        </w:rPr>
+      </w:pPr>
+    </w:p>
+    <w:p>
+      <w:pPr>
+        <w:rPr>
+          <w:lang w:eastAsia="en-GB"/>
+        </w:rPr>
+      </w:pPr>
+      <w:r>
+        <w:rPr>
+          <w:b/>
+          <w:bCs/>
+          <w:lang w:eastAsia="en-GB"/>
+        </w:rPr>
+        <w:t xml:space="preserve">Testing </w:t>
+      </w:r>
+      <w:r>
+        <w:rPr>
+          <w:b/>
+          <w:bCs/>
+          <w:lang w:eastAsia="en-GB"/>
+        </w:rPr>
+        <w:t>R</w:t>
+      </w:r>
+      <w:r>
+        <w:rPr>
+          <w:b/>
+          <w:bCs/>
+          <w:lang w:eastAsia="en-GB"/>
+        </w:rPr>
+        <w:t>esult</w:t>
+      </w:r>
+      <w:r>
+        <w:rPr>
+          <w:lang w:eastAsia="en-GB"/>
+        </w:rPr>
+        <w:t xml:space="preserve"> : Below two  diagram are showing Publisher and Subscriber Running without error and both joined over DDS, its showed subscriber matched comment on subscriber window</w:t>
+      </w:r>
+      <w:r>
+        <w:rPr>
+          <w:lang w:eastAsia="en-GB"/>
+        </w:rPr>
+        <w:t>.</w:t>
+      </w:r>
+    </w:p>
+    <w:p>
+      <w:pPr>
+        <w:rPr>
+          <w:lang w:eastAsia="en-GB"/>
+        </w:rPr>
+      </w:pPr>
+    </w:p>
+    <w:p>
+      <w:pPr>
+        <w:rPr>
+          <w:b/>
+          <w:bCs/>
+        </w:rPr>
+      </w:pPr>
+      <w:r>
+        <w:rPr>
+          <w:b/>
+          <w:bCs/>
+        </w:rPr>
+        <w:t>Here Publisher Running without error.</w:t>
+      </w:r>
+    </w:p>
+    <w:p>
+      <w:pPr>
+        <w:rPr>
+          <w:b/>
+          <w:bCs/>
+        </w:rPr>
+      </w:pPr>
+      <w:r>
+        <w:drawing>
+          <wp:inline distT="0" distB="0" distL="0" distR="0" wp14:anchorId="5E86A5E5" wp14:editId="36EE7ACB">
+            <wp:extent cx="5731510" cy="2877820"/>
+            <wp:effectExtent l="0" t="0" r="2540" b="0"/>
+            <wp:docPr id="943486103" name="Picture 1" descr="A screenshot of a computer program&#10;&#10;AI-generated content may be incorrect."/>
+            <wp:cNvGraphicFramePr>
+              <a:graphicFrameLocks xmlns:a="http://schemas.openxmlformats.org/drawingml/2006/main" noChangeAspect="1"/>
+            </wp:cNvGraphicFramePr>
+            <a:graphic xmlns:a="http://schemas.openxmlformats.org/drawingml/2006/main">
+              <a:graphicData uri="http://schemas.openxmlformats.org/drawingml/2006/picture">
+                <pic:pic xmlns:pic="http://schemas.openxmlformats.org/drawingml/2006/picture">
+                  <pic:nvPicPr>
+                    <pic:cNvPr id="943486103" name="Picture 1" descr="A screenshot of a computer program&#10;&#10;AI-generated content may be incorrect."/>
+                    <pic:cNvPicPr/>
+                  </pic:nvPicPr>
+                  <pic:blipFill>
+                    <a:blip r:embed="rId7"/>
+                    <a:stretch>
+                      <a:fillRect/>
+                    </a:stretch>
+                  </pic:blipFill>
+                  <pic:spPr>
+                    <a:xfrm>
+                      <a:off x="0" y="0"/>
+                      <a:ext cx="5731510" cy="2877820"/>
+                    </a:xfrm>
+                    <a:prstGeom prst="rect">
+                      <a:avLst/>
+                    </a:prstGeom>
+                  </pic:spPr>
+                </pic:pic>
+              </a:graphicData>
+            </a:graphic>
+          </wp:inline>
+        </w:drawing>
+      </w:r>
+    </w:p>
+    <w:p/>
+    <w:p/>
+    <w:p/>
+    <w:p/>
+    <w:p>
+      <w:pPr>
+        <w:rPr>
+          <w:b/>
+          <w:bCs/>
+        </w:rPr>
+      </w:pPr>
+      <w:r>
+        <w:rPr>
+          <w:b/>
+          <w:bCs/>
+        </w:rPr>
+        <w:lastRenderedPageBreak/>
+        <w:t xml:space="preserve">Here publisher will run with  main program -&gt; </w:t>
+      </w:r>
+      <w:r>
+        <w:rPr>
+          <w:b/>
+          <w:bCs/>
+        </w:rPr>
+        <w:t>./</w:t>
+      </w:r>
+      <w:proofErr w:type="spellStart"/>
+      <w:r>
+        <w:rPr>
+          <w:b/>
+          <w:bCs/>
+        </w:rPr>
+        <w:t>smart_system</w:t>
+      </w:r>
+      <w:proofErr w:type="spellEnd"/>
+    </w:p>
+    <w:p/>
+    <w:p>
+      <w:r>
+        <w:drawing>
+          <wp:inline distT="0" distB="0" distL="0" distR="0" wp14:anchorId="6BDA2C17" wp14:editId="1C092908">
+            <wp:extent cx="5731510" cy="2406015"/>
+            <wp:effectExtent l="0" t="0" r="2540" b="0"/>
+            <wp:docPr id="196985768" name="Picture 1" descr="A screen shot of a computer&#10;&#10;AI-generated content may be incorrect."/>
+            <wp:cNvGraphicFramePr>
+              <a:graphicFrameLocks xmlns:a="http://schemas.openxmlformats.org/drawingml/2006/main" noChangeAspect="1"/>
+            </wp:cNvGraphicFramePr>
+            <a:graphic xmlns:a="http://schemas.openxmlformats.org/drawingml/2006/main">
+              <a:graphicData uri="http://schemas.openxmlformats.org/drawingml/2006/picture">
+                <pic:pic xmlns:pic="http://schemas.openxmlformats.org/drawingml/2006/picture">
+                  <pic:nvPicPr>
+                    <pic:cNvPr id="196985768" name="Picture 1" descr="A screen shot of a computer&#10;&#10;AI-generated content may be incorrect."/>
+                    <pic:cNvPicPr/>
+                  </pic:nvPicPr>
+                  <pic:blipFill>
+                    <a:blip r:embed="rId8"/>
+                    <a:stretch>
+                      <a:fillRect/>
+                    </a:stretch>
+                  </pic:blipFill>
+                  <pic:spPr>
+                    <a:xfrm>
+                      <a:off x="0" y="0"/>
+                      <a:ext cx="5731510" cy="2406015"/>
+                    </a:xfrm>
+                    <a:prstGeom prst="rect">
+                      <a:avLst/>
+                    </a:prstGeom>
+                  </pic:spPr>
+                </pic:pic>
+              </a:graphicData>
+            </a:graphic>
+          </wp:inline>
+        </w:drawing>
+      </w:r>
+    </w:p>
+    <w:p/>
+    <w:p>
+      <w:pPr>
+        <w:rPr>
+          <w:b/>
+          <w:bCs/>
+          <w:lang w:eastAsia="en-GB"/>
+        </w:rPr>
+      </w:pPr>
+      <w:r>
+        <w:rPr>
+          <w:b/>
+          <w:bCs/>
+          <w:lang w:eastAsia="en-GB"/>
+        </w:rPr>
+        <w:t>H</w:t>
+      </w:r>
+      <w:r>
+        <w:rPr>
+          <w:b/>
+          <w:bCs/>
+          <w:lang w:eastAsia="en-GB"/>
+        </w:rPr>
+        <w:t>ere when publisher</w:t>
+      </w:r>
+      <w:r>
+        <w:rPr>
+          <w:b/>
+          <w:bCs/>
+          <w:lang w:eastAsia="en-GB"/>
+        </w:rPr>
+        <w:t xml:space="preserve"> </w:t>
+      </w:r>
+      <w:r>
+        <w:rPr>
+          <w:b/>
+          <w:bCs/>
+          <w:lang w:eastAsia="en-GB"/>
+        </w:rPr>
+        <w:t>running without error</w:t>
+      </w:r>
+      <w:r>
+        <w:rPr>
+          <w:b/>
+          <w:bCs/>
+          <w:lang w:eastAsia="en-GB"/>
+        </w:rPr>
+        <w:t>:</w:t>
+      </w:r>
+    </w:p>
+    <w:p/>
+    <w:p>
+      <w:pPr>
+        <w:rPr>
+          <w:lang w:eastAsia="en-GB"/>
+        </w:rPr>
+      </w:pPr>
+      <w:r>
+        <w:rPr>
+          <w:lang w:eastAsia="en-GB"/>
+        </w:rPr>
+        <w:drawing>
+          <wp:inline distT="0" distB="0" distL="0" distR="0" wp14:anchorId="1D230F85" wp14:editId="7EB759EC">
+            <wp:extent cx="5731510" cy="2397760"/>
+            <wp:effectExtent l="0" t="0" r="2540" b="2540"/>
+            <wp:docPr id="824078531" name="Picture 1" descr="A screen shot of a computer&#10;&#10;AI-generated content may be incorrect."/>
+            <wp:cNvGraphicFramePr>
+              <a:graphicFrameLocks xmlns:a="http://schemas.openxmlformats.org/drawingml/2006/main" noChangeAspect="1"/>
+            </wp:cNvGraphicFramePr>
+            <a:graphic xmlns:a="http://schemas.openxmlformats.org/drawingml/2006/main">
+              <a:graphicData uri="http://schemas.openxmlformats.org/drawingml/2006/picture">
+                <pic:pic xmlns:pic="http://schemas.openxmlformats.org/drawingml/2006/picture">
+                  <pic:nvPicPr>
+                    <pic:cNvPr id="824078531" name="Picture 1" descr="A screen shot of a computer&#10;&#10;AI-generated content may be incorrect."/>
+                    <pic:cNvPicPr/>
+                  </pic:nvPicPr>
+                  <pic:blipFill>
+                    <a:blip r:embed="rId9"/>
+                    <a:stretch>
+                      <a:fillRect/>
+                    </a:stretch>
+                  </pic:blipFill>
+                  <pic:spPr>
+                    <a:xfrm>
+                      <a:off x="0" y="0"/>
+                      <a:ext cx="5731510" cy="2397760"/>
+                    </a:xfrm>
+                    <a:prstGeom prst="rect">
+                      <a:avLst/>
+                    </a:prstGeom>
+                  </pic:spPr>
+                </pic:pic>
+              </a:graphicData>
+            </a:graphic>
+          </wp:inline>
+        </w:drawing>
+      </w:r>
+    </w:p>
+    <w:p>
+      <w:pPr>
+        <w:rPr>
+          <w:lang w:eastAsia="en-GB"/>
+        </w:rPr>
+      </w:pPr>
+    </w:p>
+    <w:p>
+      <w:pPr>
+        <w:rPr>
+          <w:b/>
+          <w:bCs/>
+          <w:lang w:eastAsia="en-GB"/>
+        </w:rPr>
+      </w:pPr>
+      <w:r>
+        <w:rPr>
+          <w:b/>
+          <w:bCs/>
+          <w:lang w:eastAsia="en-GB"/>
+        </w:rPr>
+        <w:t>Subscriber running without error</w:t>
+      </w:r>
+      <w:r>
+        <w:rPr>
+          <w:b/>
+          <w:bCs/>
+          <w:lang w:eastAsia="en-GB"/>
+        </w:rPr>
+        <w:t xml:space="preserve"> and matched with publisher:</w:t>
+      </w:r>
+    </w:p>
+    <w:p>
+      <w:pPr>
+        <w:rPr>
+          <w:lang w:eastAsia="en-GB"/>
+        </w:rPr>
+      </w:pPr>
+    </w:p>
+    <w:p>
+      <w:pPr>
+        <w:rPr>
+          <w:lang w:eastAsia="en-GB"/>
+        </w:rPr>
+      </w:pPr>
+      <w:r>
+        <w:rPr>
+          <w:lang w:eastAsia="en-GB"/>
+        </w:rPr>
+        <w:drawing>
+          <wp:inline distT="0" distB="0" distL="0" distR="0" wp14:anchorId="2BA1D4B7" wp14:editId="7567EF8E">
+            <wp:extent cx="5731510" cy="1228090"/>
+            <wp:effectExtent l="0" t="0" r="2540" b="0"/>
+            <wp:docPr id="560543637" name="Picture 1" descr="A screenshot of a computer screen&#10;&#10;AI-generated content may be incorrect."/>
+            <wp:cNvGraphicFramePr>
+              <a:graphicFrameLocks xmlns:a="http://schemas.openxmlformats.org/drawingml/2006/main" noChangeAspect="1"/>
+            </wp:cNvGraphicFramePr>
+            <a:graphic xmlns:a="http://schemas.openxmlformats.org/drawingml/2006/main">
+              <a:graphicData uri="http://schemas.openxmlformats.org/drawingml/2006/picture">
+                <pic:pic xmlns:pic="http://schemas.openxmlformats.org/drawingml/2006/picture">
+                  <pic:nvPicPr>
+                    <pic:cNvPr id="560543637" name="Picture 1" descr="A screenshot of a computer screen&#10;&#10;AI-generated content may be incorrect."/>
+                    <pic:cNvPicPr/>
+                  </pic:nvPicPr>
+                  <pic:blipFill>
+                    <a:blip r:embed="rId10"/>
+                    <a:stretch>
+                      <a:fillRect/>
+                    </a:stretch>
+                  </pic:blipFill>
+                  <pic:spPr>
+                    <a:xfrm>
+                      <a:off x="0" y="0"/>
+                      <a:ext cx="5731510" cy="1228090"/>
+                    </a:xfrm>
+                    <a:prstGeom prst="rect">
+                      <a:avLst/>
+                    </a:prstGeom>
+                  </pic:spPr>
+                </pic:pic>
+              </a:graphicData>
+            </a:graphic>
+          </wp:inline>
+        </w:drawing>
+      </w:r>
+      <w:r>
+        <w:rPr>
+          <w:lang w:eastAsia="en-GB"/>
+        </w:rPr>
+        <w:t xml:space="preserve"> </w:t>
+      </w:r>
+    </w:p>
+    <w:p>
+      <w:pPr>
+        <w:pStyle w:val="ListParagraph"/>
+        <w:rPr>
+          <w:lang w:eastAsia="en-GB"/>
+        </w:rPr>
+      </w:pPr>
+    </w:p>
+    <w:p>
+      <w:pPr>
+        <w:rPr>
+          <w:lang w:eastAsia="en-GB"/>
+        </w:rPr>
+      </w:pPr>
+      <w:r>
+        <w:rPr>
+          <w:lang w:eastAsia="en-GB"/>
+        </w:rPr>
+        <w:t xml:space="preserve">After successful connection It will display </w:t>
+      </w:r>
+      <w:r>
+        <w:rPr>
+          <w:lang w:eastAsia="en-GB"/>
+        </w:rPr>
+        <w:t>the temperature</w:t>
+      </w:r>
+      <w:r>
+        <w:rPr>
+          <w:lang w:eastAsia="en-GB"/>
+        </w:rPr>
+        <w:t xml:space="preserve"> in both terminal Publisher and Subscriber check below</w:t>
+      </w:r>
+      <w:r>
+        <w:rPr>
+          <w:lang w:eastAsia="en-GB"/>
+        </w:rPr>
+        <w:t>:</w:t>
+      </w:r>
+    </w:p>
+    <w:p>
+      <w:pPr>
+        <w:rPr>
+          <w:lang w:eastAsia="en-GB"/>
+        </w:rPr>
+      </w:pPr>
+      <w:r>
+        <w:rPr>
+          <w:noProof/>
+          <w:lang w:eastAsia="en-GB"/>
+        </w:rPr>
+        <w:lastRenderedPageBreak/>
+        <w:drawing>
+          <wp:inline distT="0" distB="0" distL="0" distR="0" wp14:anchorId="69CF3C11" wp14:editId="01724BEC">
+            <wp:extent cx="5392725" cy="3160788"/>
+            <wp:effectExtent l="0" t="0" r="0" b="1905"/>
+            <wp:docPr id="2055227747" name="Picture 9"/>
+            <wp:cNvGraphicFramePr>
+              <a:graphicFrameLocks xmlns:a="http://schemas.openxmlformats.org/drawingml/2006/main" noChangeAspect="1"/>
+            </wp:cNvGraphicFramePr>
+            <a:graphic xmlns:a="http://schemas.openxmlformats.org/drawingml/2006/main">
+              <a:graphicData uri="http://schemas.openxmlformats.org/drawingml/2006/picture">
+                <pic:pic xmlns:pic="http://schemas.openxmlformats.org/drawingml/2006/picture">
+                  <pic:nvPicPr>
+                    <pic:cNvPr id="0" name="Picture 2"/>
+                    <pic:cNvPicPr>
+                      <a:picLocks noChangeAspect="1" noChangeArrowheads="1"/>
+                    </pic:cNvPicPr>
+                  </pic:nvPicPr>
+                  <pic:blipFill>
+                    <a:blip r:embed="rId11" cstate="print">
+                      <a:extLst>
+                        <a:ext uri="{28A0092B-C50C-407E-A947-70E740481C1C}">
+                          <a14:useLocalDpi xmlns:a14="http://schemas.microsoft.com/office/drawing/2010/main" val="0"/>
+                        </a:ext>
+                      </a:extLst>
+                    </a:blip>
+                    <a:srcRect/>
+                    <a:stretch>
+                      <a:fillRect/>
+                    </a:stretch>
+                  </pic:blipFill>
+                  <pic:spPr bwMode="auto">
+                    <a:xfrm>
+                      <a:off x="0" y="0"/>
+                      <a:ext cx="5435355" cy="3185774"/>
+                    </a:xfrm>
+                    <a:prstGeom prst="rect">
+                      <a:avLst/>
+                    </a:prstGeom>
+                    <a:noFill/>
+                  </pic:spPr>
+                </pic:pic>
+              </a:graphicData>
+            </a:graphic>
+          </wp:inline>
+        </w:drawing>
+      </w:r>
+    </w:p>
+    <w:p>
+      <w:pPr>
+        <w:rPr>
+          <w:lang w:eastAsia="en-GB"/>
+        </w:rPr>
+      </w:pPr>
+      <w:r>
+        <w:rPr>
+          <w:noProof/>
+        </w:rPr>
+        <mc:AlternateContent>
+          <mc:Choice Requires="wps">
+            <w:drawing>
+              <wp:inline distT="0" distB="0" distL="0" distR="0" wp14:anchorId="74E04B87" wp14:editId="20ABDDF6">
+                <wp:extent cx="304800" cy="304800"/>
+                <wp:effectExtent l="0" t="0" r="0" b="0"/>
+                <wp:docPr id="62056100" name="Rectangle 6"/>
+                <wp:cNvGraphicFramePr>
+                  <a:graphicFrameLocks xmlns:a="http://schemas.openxmlformats.org/drawingml/2006/main" noChangeAspect="1"/>
+                </wp:cNvGraphicFramePr>
+                <a:graphic xmlns:a="http://schemas.openxmlformats.org/drawingml/2006/main">
+                  <a:graphicData uri="http://schemas.microsoft.com/office/word/2010/wordprocessingShape">
+                    <wps:wsp>
+                      <wps:cNvSpPr>
+                        <a:spLocks noChangeAspect="1" noChangeArrowheads="1"/>
+                      </wps:cNvSpPr>
+                      <wps:spPr bwMode="auto">
+                        <a:xfrm>
+                          <a:off x="0" y="0"/>
+                          <a:ext cx="304800" cy="304800"/>
+                        </a:xfrm>
+                        <a:prstGeom prst="rect">
+                          <a:avLst/>
+                        </a:prstGeom>
+                        <a:noFill/>
+                        <a:ln>
+                          <a:noFill/>
+                        </a:ln>
+                        <a:extLst>
+                          <a:ext uri="{909E8E84-426E-40DD-AFC4-6F175D3DCCD1}">
+                            <a14:hiddenFill xmlns:a14="http://schemas.microsoft.com/office/drawing/2010/main">
+                              <a:solidFill>
+                                <a:srgbClr val="FFFFFF"/>
+                              </a:solidFill>
+                            </a14:hiddenFill>
+                          </a:ext>
+                          <a:ext uri="{91240B29-F687-4F45-9708-019B960494DF}">
+                            <a14:hiddenLine xmlns:a14="http://schemas.microsoft.com/office/drawing/2010/main" w="9525">
+                              <a:solidFill>
+                                <a:srgbClr val="000000"/>
+                              </a:solidFill>
+                              <a:miter lim="800000"/>
+                              <a:headEnd/>
+                              <a:tailEnd/>
+                            </a14:hiddenLine>
+                          </a:ext>
+                        </a:extLst>
+                      </wps:spPr>
+                      <wps:bodyPr rot="0" vert="horz" wrap="square" lIns="91440" tIns="45720" rIns="91440" bIns="45720" anchor="t" anchorCtr="0" upright="1">
+                        <a:noAutofit/>
+                      </wps:bodyPr>
+                    </wps:wsp>
+                  </a:graphicData>
+                </a:graphic>
+              </wp:inline>
+            </w:drawing>
+          </mc:Choice>
+          <mc:Fallback>
+            <w:pict>
+              <v:rect w14:anchorId="50FC526A" id="Rectangle 6" o:spid="_x0000_s1026" style="width:24pt;height:24pt;visibility:visible;mso-wrap-style:square;mso-left-percent:-10001;mso-top-percent:-10001;mso-position-horizontal:absolute;mso-position-horizontal-relative:char;mso-position-vertical:absolute;mso-position-vertical-relative:line;mso-left-percent:-10001;mso-top-percent:-10001;v-text-anchor:top" o:gfxdata="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" filled="f" stroked="f">
+                <o:lock v:ext="edit" aspectratio="t"/>
+                <w10:anchorlock/>
+              </v:rect>
+            </w:pict>
+          </mc:Fallback>
+        </mc:AlternateContent>
+      </w:r>
+      <w:r>
+        <w:t xml:space="preserve"> </w:t>
+      </w:r>
+      <w:r>
+        <w:rPr>
+          <w:noProof/>
+        </w:rPr>
+        <mc:AlternateContent>
+          <mc:Choice Requires="wps">
+            <w:drawing>
+              <wp:inline distT="0" distB="0" distL="0" distR="0" wp14:anchorId="495B7ED8" wp14:editId="66984EB0">
+                <wp:extent cx="304800" cy="304800"/>
+                <wp:effectExtent l="0" t="0" r="0" b="0"/>
+                <wp:docPr id="102919750" name="Rectangle 7"/>
+                <wp:cNvGraphicFramePr>
+                  <a:graphicFrameLocks xmlns:a="http://schemas.openxmlformats.org/drawingml/2006/main" noChangeAspect="1"/>
+                </wp:cNvGraphicFramePr>
+                <a:graphic xmlns:a="http://schemas.openxmlformats.org/drawingml/2006/main">
+                  <a:graphicData uri="http://schemas.microsoft.com/office/word/2010/wordprocessingShape">
+                    <wps:wsp>
+                      <wps:cNvSpPr>
+                        <a:spLocks noChangeAspect="1" noChangeArrowheads="1"/>
+                      </wps:cNvSpPr>
+                      <wps:spPr bwMode="auto">
+                        <a:xfrm>
+                          <a:off x="0" y="0"/>
+                          <a:ext cx="304800" cy="304800"/>
+                        </a:xfrm>
+                        <a:prstGeom prst="rect">
+                          <a:avLst/>
+                        </a:prstGeom>
+                        <a:noFill/>
+                        <a:ln>
+                          <a:noFill/>
+                        </a:ln>
+                        <a:extLst>
+                          <a:ext uri="{909E8E84-426E-40DD-AFC4-6F175D3DCCD1}">
+                            <a14:hiddenFill xmlns:a14="http://schemas.microsoft.com/office/drawing/2010/main">
+                              <a:solidFill>
+                                <a:srgbClr val="FFFFFF"/>
+                              </a:solidFill>
+                            </a14:hiddenFill>
+                          </a:ext>
+                          <a:ext uri="{91240B29-F687-4F45-9708-019B960494DF}">
+                            <a14:hiddenLine xmlns:a14="http://schemas.microsoft.com/office/drawing/2010/main" w="9525">
+                              <a:solidFill>
+                                <a:srgbClr val="000000"/>
+                              </a:solidFill>
+                              <a:miter lim="800000"/>
+                              <a:headEnd/>
+                              <a:tailEnd/>
+                            </a14:hiddenLine>
+                          </a:ext>
+                        </a:extLst>
+                      </wps:spPr>
+                      <wps:bodyPr rot="0" vert="horz" wrap="square" lIns="91440" tIns="45720" rIns="91440" bIns="45720" anchor="t" anchorCtr="0" upright="1">
+                        <a:noAutofit/>
+                      </wps:bodyPr>
+                    </wps:wsp>
+                  </a:graphicData>
+                </a:graphic>
+              </wp:inline>
+            </w:drawing>
+          </mc:Choice>
+          <mc:Fallback>
+            <w:pict>
+              <v:rect w14:anchorId="0B56B211" id="Rectangle 7" o:spid="_x0000_s1026" style="width:24pt;height:24pt;visibility:visible;mso-wrap-style:square;mso-left-percent:-10001;mso-top-percent:-10001;mso-position-horizontal:absolute;mso-position-horizontal-relative:char;mso-position-vertical:absolute;mso-position-vertical-relative:line;mso-left-percent:-10001;mso-top-percent:-10001;v-text-anchor:top" o:gfxdata="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" filled="f" stroked="f">
+                <o:lock v:ext="edit" aspectratio="t"/>
+                <w10:anchorlock/>
+              </v:rect>
+            </w:pict>
+          </mc:Fallback>
+        </mc:AlternateContent>
+      </w:r>
+    </w:p>
+    <w:p>
+      <w:pPr>
+        <w:rPr>
+          <w:b/>
+          <w:bCs/>
+          <w:lang w:eastAsia="en-GB"/>
+        </w:rPr>
+      </w:pPr>
+      <w:r>
+        <w:rPr>
+          <w:b/>
+          <w:bCs/>
+          <w:highlight w:val="yellow"/>
+          <w:lang w:eastAsia="en-GB"/>
+        </w:rPr>
+        <w:t xml:space="preserve">Test case 1 </w:t>
+      </w:r>
+      <w:r>
+        <w:rPr>
+          <w:b/>
+          <w:bCs/>
+          <w:highlight w:val="yellow"/>
+          <w:lang w:eastAsia="en-GB"/>
+        </w:rPr>
+        <w:t>Result -Passed</w:t>
+      </w:r>
+      <w:r>
+        <w:rPr>
+          <w:b/>
+          <w:bCs/>
+          <w:lang w:eastAsia="en-GB"/>
+        </w:rPr>
+        <w:t xml:space="preserve"> </w:t>
+      </w:r>
+    </w:p>
+    <w:p>
+      <w:pPr>
         <w:rPr>
           <w:lang w:eastAsia="en-GB"/>
         </w:rPr>
@@ -463,25 +1232,263 @@
     </w:p>
     <w:p>
       <w:pPr>
-        <w:rPr>
-          <w:lang w:eastAsia="en-GB"/>
-        </w:rPr>
-      </w:pPr>
-    </w:p>
-    <w:p>
-      <w:pPr>
-        <w:rPr>
-          <w:b/>
-          <w:bCs/>
-          <w:lang w:eastAsia="en-GB"/>
-        </w:rPr>
-      </w:pPr>
-      <w:r>
-        <w:rPr>
-          <w:b/>
-          <w:bCs/>
-          <w:lang w:eastAsia="en-GB"/>
-        </w:rPr>
+        <w:pStyle w:val="ListParagraph"/>
+        <w:rPr>
+          <w:lang w:eastAsia="en-GB"/>
+        </w:rPr>
+      </w:pPr>
+    </w:p>
+    <w:p>
+      <w:pPr>
+        <w:rPr>
+          <w:b/>
+          <w:bCs/>
+          <w:lang w:eastAsia="en-GB"/>
+        </w:rPr>
+      </w:pPr>
+      <w:r>
+        <w:rPr>
+          <w:b/>
+          <w:bCs/>
+          <w:highlight w:val="yellow"/>
+          <w:lang w:eastAsia="en-GB"/>
+        </w:rPr>
+        <w:t xml:space="preserve">AC </w:t>
+      </w:r>
+      <w:r>
+        <w:rPr>
+          <w:b/>
+          <w:bCs/>
+          <w:highlight w:val="yellow"/>
+          <w:lang w:eastAsia="en-GB"/>
+        </w:rPr>
+        <w:t>Result -  Passed</w:t>
+      </w:r>
+      <w:r>
+        <w:rPr>
+          <w:b/>
+          <w:bCs/>
+          <w:lang w:eastAsia="en-GB"/>
+        </w:rPr>
+        <w:t xml:space="preserve"> </w:t>
+      </w:r>
+    </w:p>
+    <w:p>
+      <w:pPr>
+        <w:rPr>
+          <w:lang w:eastAsia="en-GB"/>
+        </w:rPr>
+      </w:pPr>
+      <w:r>
+        <w:rPr>
+          <w:noProof/>
+        </w:rPr>
+        <w:lastRenderedPageBreak/>
+        <w:drawing>
+          <wp:inline distT="0" distB="0" distL="0" distR="0" wp14:anchorId="4CABA571" wp14:editId="6195AB5C">
+            <wp:extent cx="5731510" cy="3392170"/>
+            <wp:effectExtent l="0" t="0" r="2540" b="0"/>
+            <wp:docPr id="1608845182" name="Picture 1" descr="A screenshot of a computer&#10;&#10;AI-generated content may be incorrect."/>
+            <wp:cNvGraphicFramePr>
+              <a:graphicFrameLocks xmlns:a="http://schemas.openxmlformats.org/drawingml/2006/main" noChangeAspect="1"/>
+            </wp:cNvGraphicFramePr>
+            <a:graphic xmlns:a="http://schemas.openxmlformats.org/drawingml/2006/main">
+              <a:graphicData uri="http://schemas.openxmlformats.org/drawingml/2006/picture">
+                <pic:pic xmlns:pic="http://schemas.openxmlformats.org/drawingml/2006/picture">
+                  <pic:nvPicPr>
+                    <pic:cNvPr id="1608845182" name="Picture 1" descr="A screenshot of a computer&#10;&#10;AI-generated content may be incorrect."/>
+                    <pic:cNvPicPr>
+                      <a:picLocks noChangeAspect="1" noChangeArrowheads="1"/>
+                    </pic:cNvPicPr>
+                  </pic:nvPicPr>
+                  <pic:blipFill>
+                    <a:blip r:embed="rId12">
+                      <a:extLst>
+                        <a:ext uri="{28A0092B-C50C-407E-A947-70E740481C1C}">
+                          <a14:useLocalDpi xmlns:a14="http://schemas.microsoft.com/office/drawing/2010/main" val="0"/>
+                        </a:ext>
+                      </a:extLst>
+                    </a:blip>
+                    <a:srcRect/>
+                    <a:stretch>
+                      <a:fillRect/>
+                    </a:stretch>
+                  </pic:blipFill>
+                  <pic:spPr bwMode="auto">
+                    <a:xfrm>
+                      <a:off x="0" y="0"/>
+                      <a:ext cx="5731510" cy="3392170"/>
+                    </a:xfrm>
+                    <a:prstGeom prst="rect">
+                      <a:avLst/>
+                    </a:prstGeom>
+                    <a:noFill/>
+                    <a:ln>
+                      <a:noFill/>
+                    </a:ln>
+                  </pic:spPr>
+                </pic:pic>
+              </a:graphicData>
+            </a:graphic>
+          </wp:inline>
+        </w:drawing>
+      </w:r>
+    </w:p>
+    <w:p>
+      <w:pPr>
+        <w:rPr>
+          <w:lang w:eastAsia="en-GB"/>
+        </w:rPr>
+      </w:pPr>
+      <w:r>
+        <w:rPr>
+          <w:lang w:eastAsia="en-GB"/>
+        </w:rPr>
+        <w:t>Publisher and Sub</w:t>
+      </w:r>
+      <w:r>
+        <w:rPr>
+          <w:lang w:eastAsia="en-GB"/>
+        </w:rPr>
+        <w:t xml:space="preserve">scriber </w:t>
+      </w:r>
+      <w:r>
+        <w:rPr>
+          <w:lang w:eastAsia="en-GB"/>
+        </w:rPr>
+        <w:t xml:space="preserve">Program Running on </w:t>
+      </w:r>
+      <w:r>
+        <w:rPr>
+          <w:lang w:eastAsia="en-GB"/>
+        </w:rPr>
+        <w:t xml:space="preserve">in same Machine  </w:t>
+      </w:r>
+    </w:p>
+    <w:p>
+      <w:pPr>
+        <w:rPr>
+          <w:lang w:eastAsia="en-GB"/>
+        </w:rPr>
+      </w:pPr>
+    </w:p>
+    <w:p>
+      <w:pPr>
+        <w:rPr>
+          <w:lang w:eastAsia="en-GB"/>
+        </w:rPr>
+      </w:pPr>
+      <w:r>
+        <w:rPr>
+          <w:noProof/>
+        </w:rPr>
+        <w:drawing>
+          <wp:inline distT="0" distB="0" distL="0" distR="0" wp14:anchorId="6AB15F9D" wp14:editId="7D59BC4E">
+            <wp:extent cx="5731510" cy="4831080"/>
+            <wp:effectExtent l="0" t="0" r="2540" b="7620"/>
+            <wp:docPr id="804744951" name="Picture 2" descr="A screenshot of a computer&#10;&#10;AI-generated content may be incorrect."/>
+            <wp:cNvGraphicFramePr>
+              <a:graphicFrameLocks xmlns:a="http://schemas.openxmlformats.org/drawingml/2006/main" noChangeAspect="1"/>
+            </wp:cNvGraphicFramePr>
+            <a:graphic xmlns:a="http://schemas.openxmlformats.org/drawingml/2006/main">
+              <a:graphicData uri="http://schemas.openxmlformats.org/drawingml/2006/picture">
+                <pic:pic xmlns:pic="http://schemas.openxmlformats.org/drawingml/2006/picture">
+                  <pic:nvPicPr>
+                    <pic:cNvPr id="804744951" name="Picture 2" descr="A screenshot of a computer&#10;&#10;AI-generated content may be incorrect."/>
+                    <pic:cNvPicPr>
+                      <a:picLocks noChangeAspect="1" noChangeArrowheads="1"/>
+                    </pic:cNvPicPr>
+                  </pic:nvPicPr>
+                  <pic:blipFill>
+                    <a:blip r:embed="rId13">
+                      <a:extLst>
+                        <a:ext uri="{28A0092B-C50C-407E-A947-70E740481C1C}">
+                          <a14:useLocalDpi xmlns:a14="http://schemas.microsoft.com/office/drawing/2010/main" val="0"/>
+                        </a:ext>
+                      </a:extLst>
+                    </a:blip>
+                    <a:srcRect/>
+                    <a:stretch>
+                      <a:fillRect/>
+                    </a:stretch>
+                  </pic:blipFill>
+                  <pic:spPr bwMode="auto">
+                    <a:xfrm>
+                      <a:off x="0" y="0"/>
+                      <a:ext cx="5731510" cy="4831080"/>
+                    </a:xfrm>
+                    <a:prstGeom prst="rect">
+                      <a:avLst/>
+                    </a:prstGeom>
+                    <a:noFill/>
+                    <a:ln>
+                      <a:noFill/>
+                    </a:ln>
+                  </pic:spPr>
+                </pic:pic>
+              </a:graphicData>
+            </a:graphic>
+          </wp:inline>
+        </w:drawing>
+      </w:r>
+      <w:r>
+        <w:rPr>
+          <w:lang w:eastAsia="en-GB"/>
+        </w:rPr>
+        <w:t xml:space="preserve"> </w:t>
+      </w:r>
+      <w:r>
+        <w:rPr>
+          <w:lang w:eastAsia="en-GB"/>
+        </w:rPr>
+        <w:t xml:space="preserve">Subscriber </w:t>
+      </w:r>
+      <w:r>
+        <w:rPr>
+          <w:lang w:eastAsia="en-GB"/>
+        </w:rPr>
+        <w:t xml:space="preserve">is </w:t>
+      </w:r>
+      <w:r>
+        <w:rPr>
+          <w:lang w:eastAsia="en-GB"/>
+        </w:rPr>
+        <w:t xml:space="preserve">Running on </w:t>
+      </w:r>
+      <w:r>
+        <w:rPr>
+          <w:lang w:eastAsia="en-GB"/>
+        </w:rPr>
+        <w:t xml:space="preserve"> Another </w:t>
+      </w:r>
+      <w:r>
+        <w:rPr>
+          <w:lang w:eastAsia="en-GB"/>
+        </w:rPr>
+        <w:t>machine</w:t>
+      </w:r>
+      <w:r>
+        <w:rPr>
+          <w:lang w:eastAsia="en-GB"/>
+        </w:rPr>
+        <w:t xml:space="preserve"> </w:t>
+      </w:r>
+    </w:p>
+    <w:p>
+      <w:pPr>
+        <w:rPr>
+          <w:b/>
+          <w:bCs/>
+          <w:lang w:eastAsia="en-GB"/>
+        </w:rPr>
+      </w:pPr>
+      <w:r>
+        <w:rPr>
+          <w:b/>
+          <w:bCs/>
+          <w:lang w:eastAsia="en-GB"/>
+        </w:rPr>
+        <w:lastRenderedPageBreak/>
         <w:t xml:space="preserve">Testcase </w:t>
       </w:r>
       <w:r>
@@ -654,6 +1661,248 @@
           <w:lang w:eastAsia="en-GB"/>
         </w:rPr>
         <w:t>.</w:t>
+      </w:r>
+    </w:p>
+    <w:p>
+      <w:pPr>
+        <w:rPr>
+          <w:lang w:eastAsia="en-GB"/>
+        </w:rPr>
+      </w:pPr>
+      <w:r>
+        <w:rPr>
+          <w:lang w:eastAsia="en-GB"/>
+        </w:rPr>
+        <w:t>Testing Result : Passed</w:t>
+      </w:r>
+    </w:p>
+    <w:p/>
+    <w:p>
+      <w:r>
+        <w:rPr>
+          <w:noProof/>
+        </w:rPr>
+        <w:drawing>
+          <wp:inline distT="0" distB="0" distL="0" distR="0" wp14:anchorId="7314EC8D" wp14:editId="679AFD40">
+            <wp:extent cx="5731510" cy="3205480"/>
+            <wp:effectExtent l="0" t="0" r="2540" b="0"/>
+            <wp:docPr id="1897743588" name="Picture 3" descr="A group of papers with graphs&#10;&#10;AI-generated content may be incorrect."/>
+            <wp:cNvGraphicFramePr>
+              <a:graphicFrameLocks xmlns:a="http://schemas.openxmlformats.org/drawingml/2006/main" noChangeAspect="1"/>
+            </wp:cNvGraphicFramePr>
+            <a:graphic xmlns:a="http://schemas.openxmlformats.org/drawingml/2006/main">
+              <a:graphicData uri="http://schemas.openxmlformats.org/drawingml/2006/picture">
+                <pic:pic xmlns:pic="http://schemas.openxmlformats.org/drawingml/2006/picture">
+                  <pic:nvPicPr>
+                    <pic:cNvPr id="1897743588" name="Picture 3" descr="A group of papers with graphs&#10;&#10;AI-generated content may be incorrect."/>
+                    <pic:cNvPicPr>
+                      <a:picLocks noChangeAspect="1" noChangeArrowheads="1"/>
+                    </pic:cNvPicPr>
+                  </pic:nvPicPr>
+                  <pic:blipFill>
+                    <a:blip r:embed="rId14">
+                      <a:extLst>
+                        <a:ext uri="{28A0092B-C50C-407E-A947-70E740481C1C}">
+                          <a14:useLocalDpi xmlns:a14="http://schemas.microsoft.com/office/drawing/2010/main" val="0"/>
+                        </a:ext>
+                      </a:extLst>
+                    </a:blip>
+                    <a:srcRect/>
+                    <a:stretch>
+                      <a:fillRect/>
+                    </a:stretch>
+                  </pic:blipFill>
+                  <pic:spPr bwMode="auto">
+                    <a:xfrm>
+                      <a:off x="0" y="0"/>
+                      <a:ext cx="5731510" cy="3205480"/>
+                    </a:xfrm>
+                    <a:prstGeom prst="rect">
+                      <a:avLst/>
+                    </a:prstGeom>
+                    <a:noFill/>
+                    <a:ln>
+                      <a:noFill/>
+                    </a:ln>
+                  </pic:spPr>
+                </pic:pic>
+              </a:graphicData>
+            </a:graphic>
+          </wp:inline>
+        </w:drawing>
+      </w:r>
+    </w:p>
+    <w:p/>
+    <w:p>
+      <w:r>
+        <w:rPr>
+          <w:b/>
+          <w:bCs/>
+          <w:highlight w:val="yellow"/>
+        </w:rPr>
+        <w:t xml:space="preserve">AC </w:t>
+      </w:r>
+      <w:r>
+        <w:rPr>
+          <w:b/>
+          <w:bCs/>
+          <w:highlight w:val="yellow"/>
+        </w:rPr>
+        <w:t xml:space="preserve">Test </w:t>
+      </w:r>
+      <w:r>
+        <w:rPr>
+          <w:b/>
+          <w:bCs/>
+          <w:highlight w:val="yellow"/>
+        </w:rPr>
+        <w:t>R</w:t>
+      </w:r>
+      <w:r>
+        <w:rPr>
+          <w:b/>
+          <w:bCs/>
+          <w:highlight w:val="yellow"/>
+        </w:rPr>
+        <w:t xml:space="preserve">esult : </w:t>
+      </w:r>
+      <w:r>
+        <w:rPr>
+          <w:b/>
+          <w:bCs/>
+          <w:highlight w:val="yellow"/>
+        </w:rPr>
+        <w:t>Passed</w:t>
+      </w:r>
+      <w:r>
+        <w:t xml:space="preserve"> </w:t>
+      </w:r>
+      <w:r>
+        <w:t xml:space="preserve">when Publisher and subscriber </w:t>
+      </w:r>
+      <w:r>
+        <w:t xml:space="preserve">are running on </w:t>
+      </w:r>
+      <w:r>
+        <w:t xml:space="preserve">same </w:t>
+      </w:r>
+      <w:r>
+        <w:t>machine</w:t>
+      </w:r>
+      <w:r>
+        <w:t xml:space="preserve"> and result shows</w:t>
+      </w:r>
+      <w:r>
+        <w:t xml:space="preserve"> both temperature sensor crossing </w:t>
+      </w:r>
+      <w:r>
+        <w:t>threshold limit.</w:t>
+      </w:r>
+    </w:p>
+    <w:p>
+      <w:r>
+        <w:rPr>
+          <w:noProof/>
+        </w:rPr>
+        <w:lastRenderedPageBreak/>
+        <w:drawing>
+          <wp:inline distT="0" distB="0" distL="0" distR="0" wp14:anchorId="792396EC" wp14:editId="02A673A3">
+            <wp:extent cx="5731510" cy="4574540"/>
+            <wp:effectExtent l="0" t="0" r="2540" b="0"/>
+            <wp:docPr id="2016668294" name="Picture 4" descr="A close-up of a graph&#10;&#10;AI-generated content may be incorrect."/>
+            <wp:cNvGraphicFramePr>
+              <a:graphicFrameLocks xmlns:a="http://schemas.openxmlformats.org/drawingml/2006/main" noChangeAspect="1"/>
+            </wp:cNvGraphicFramePr>
+            <a:graphic xmlns:a="http://schemas.openxmlformats.org/drawingml/2006/main">
+              <a:graphicData uri="http://schemas.openxmlformats.org/drawingml/2006/picture">
+                <pic:pic xmlns:pic="http://schemas.openxmlformats.org/drawingml/2006/picture">
+                  <pic:nvPicPr>
+                    <pic:cNvPr id="2016668294" name="Picture 4" descr="A close-up of a graph&#10;&#10;AI-generated content may be incorrect."/>
+                    <pic:cNvPicPr>
+                      <a:picLocks noChangeAspect="1" noChangeArrowheads="1"/>
+                    </pic:cNvPicPr>
+                  </pic:nvPicPr>
+                  <pic:blipFill>
+                    <a:blip r:embed="rId15">
+                      <a:extLst>
+                        <a:ext uri="{28A0092B-C50C-407E-A947-70E740481C1C}">
+                          <a14:useLocalDpi xmlns:a14="http://schemas.microsoft.com/office/drawing/2010/main" val="0"/>
+                        </a:ext>
+                      </a:extLst>
+                    </a:blip>
+                    <a:srcRect/>
+                    <a:stretch>
+                      <a:fillRect/>
+                    </a:stretch>
+                  </pic:blipFill>
+                  <pic:spPr bwMode="auto">
+                    <a:xfrm>
+                      <a:off x="0" y="0"/>
+                      <a:ext cx="5731510" cy="4574540"/>
+                    </a:xfrm>
+                    <a:prstGeom prst="rect">
+                      <a:avLst/>
+                    </a:prstGeom>
+                    <a:noFill/>
+                    <a:ln>
+                      <a:noFill/>
+                    </a:ln>
+                  </pic:spPr>
+                </pic:pic>
+              </a:graphicData>
+            </a:graphic>
+          </wp:inline>
+        </w:drawing>
+      </w:r>
+    </w:p>
+    <w:p/>
+    <w:p>
+      <w:r>
+        <w:rPr>
+          <w:b/>
+          <w:bCs/>
+          <w:highlight w:val="yellow"/>
+        </w:rPr>
+        <w:t>Testing Result</w:t>
+      </w:r>
+      <w:r>
+        <w:rPr>
+          <w:highlight w:val="yellow"/>
+        </w:rPr>
+        <w:t xml:space="preserve"> : Passed</w:t>
+      </w:r>
+      <w:r>
+        <w:t xml:space="preserve"> , here </w:t>
+      </w:r>
+      <w:r>
+        <w:t>subscriber</w:t>
+      </w:r>
+      <w:r>
+        <w:t xml:space="preserve"> running</w:t>
+      </w:r>
+      <w:r>
+        <w:t xml:space="preserve"> in </w:t>
+      </w:r>
+      <w:r>
+        <w:t>another</w:t>
+      </w:r>
+      <w:r>
+        <w:t xml:space="preserve"> machine</w:t>
+      </w:r>
+      <w:r>
+        <w:t>:</w:t>
+      </w:r>
+      <w:r>
+        <w:t xml:space="preserve"> both temperature </w:t>
+      </w:r>
+      <w:r>
+        <w:t xml:space="preserve">windows </w:t>
+      </w:r>
+      <w:r>
+        <w:t xml:space="preserve">showing changed value </w:t>
+      </w:r>
+      <w:r>
+        <w:t>as per publisher change proving that publisher and subscriber synchronizing properly.</w:t>
       </w:r>
     </w:p>
     <w:p/>
@@ -668,6 +1917,44 @@
 </w:document>
 </file>
 
+<file path=word/endnotes.xml><?xml version="1.0" encoding="utf-8"?>
+<w:endnotes xmlns:wpc="http://schemas.microsoft.com/office/word/2010/wordprocessingCanvas" xmlns:cx="http://schemas.microsoft.com/office/drawing/2014/chartex" xmlns:cx1="http://schemas.microsoft.com/office/drawing/2015/9/8/chartex" xmlns:cx2="http://schemas.microsoft.com/office/drawing/2015/10/21/chartex" xmlns:cx3="http://schemas.microsoft.com/office/drawing/2016/5/9/chartex" xmlns:cx4="http://schemas.microsoft.com/office/drawing/2016/5/10/chartex" xmlns:cx5="http://schemas.microsoft.com/office/drawing/2016/5/11/chartex" xmlns:cx6="http://schemas.microsoft.com/office/drawing/2016/5/12/chartex" xmlns:cx7="http://schemas.microsoft.com/office/drawing/2016/5/13/chartex" xmlns:cx8="http://schemas.microsoft.com/office/drawing/2016/5/14/chartex" xmlns:mc="http://schemas.openxmlformats.org/markup-compatibility/2006" xmlns:aink="http://schemas.microsoft.com/office/drawing/2016/ink" xmlns:am3d="http://schemas.microsoft.com/office/drawing/2017/model3d" xmlns:o="urn:schemas-microsoft-com:office:office" xmlns:oel="http://schemas.microsoft.com/office/2019/extlst" xmlns:r="http://schemas.openxmlformats.org/officeDocument/2006/relationships" xmlns:m="http://schemas.openxmlformats.org/officeDocument/2006/math" xmlns:v="urn:schemas-microsoft-com:vml" xmlns:wp14="http://schemas.microsoft.com/office/word/2010/wordprocessingDrawing" xmlns:wp="http://schemas.openxmlformats.org/drawingml/2006/wordprocessingDrawing" xmlns:w10="urn:schemas-microsoft-com:office:word" xmlns:w="http://schemas.openxmlformats.org/wordprocessingml/2006/main" xmlns:w14="http://schemas.microsoft.com/office/word/2010/wordml" xmlns:w15="http://schemas.microsoft.com/office/word/2012/wordml" xmlns:w16cex="http://schemas.microsoft.com/office/word/2018/wordml/cex" xmlns:w16cid="http://schemas.microsoft.com/office/word/2016/wordml/cid" xmlns:w16="http://schemas.microsoft.com/office/word/2018/wordml" xmlns:w16du="http://schemas.microsoft.com/office/word/2023/wordml/word16du" xmlns:w16sdtdh="http://schemas.microsoft.com/office/word/2020/wordml/sdtdatahash" xmlns:w16sdtfl="http://schemas.microsoft.com/office/word/2024/wordml/sdtformatlock" xmlns:w16se="http://schemas.microsoft.com/office/word/2015/wordml/symex" xmlns:wpg="http://schemas.microsoft.com/office/word/2010/wordprocessingGroup" xmlns:wpi="http://schemas.microsoft.com/office/word/2010/wordprocessingInk" xmlns:wne="http://schemas.microsoft.com/office/word/2006/wordml" xmlns:wps="http://schemas.microsoft.com/office/word/2010/wordprocessingShape" mc:Ignorable="w14 w15 w16se w16cid w16 w16cex w16sdtdh w16sdtfl w16du wp14">
+  <w:endnote w:type="separator" w:id="-1">
+    <w:p>
+      <w:r>
+        <w:separator/>
+      </w:r>
+    </w:p>
+  </w:endnote>
+  <w:endnote w:type="continuationSeparator" w:id="0">
+    <w:p>
+      <w:r>
+        <w:continuationSeparator/>
+      </w:r>
+    </w:p>
+  </w:endnote>
+</w:endnotes>
+</file>
+
+<file path=word/footnotes.xml><?xml version="1.0" encoding="utf-8"?>
+<w:footnotes xmlns:wpc="http://schemas.microsoft.com/office/word/2010/wordprocessingCanvas" xmlns:cx="http://schemas.microsoft.com/office/drawing/2014/chartex" xmlns:cx1="http://schemas.microsoft.com/office/drawing/2015/9/8/chartex" xmlns:cx2="http://schemas.microsoft.com/office/drawing/2015/10/21/chartex" xmlns:cx3="http://schemas.microsoft.com/office/drawing/2016/5/9/chartex" xmlns:cx4="http://schemas.microsoft.com/office/drawing/2016/5/10/chartex" xmlns:cx5="http://schemas.microsoft.com/office/drawing/2016/5/11/chartex" xmlns:cx6="http://schemas.microsoft.com/office/drawing/2016/5/12/chartex" xmlns:cx7="http://schemas.microsoft.com/office/drawing/2016/5/13/chartex" xmlns:cx8="http://schemas.microsoft.com/office/drawing/2016/5/14/chartex" xmlns:mc="http://schemas.openxmlformats.org/markup-compatibility/2006" xmlns:aink="http://schemas.microsoft.com/office/drawing/2016/ink" xmlns:am3d="http://schemas.microsoft.com/office/drawing/2017/model3d" xmlns:o="urn:schemas-microsoft-com:office:office" xmlns:oel="http://schemas.microsoft.com/office/2019/extlst" xmlns:r="http://schemas.openxmlformats.org/officeDocument/2006/relationships" xmlns:m="http://schemas.openxmlformats.org/officeDocument/2006/math" xmlns:v="urn:schemas-microsoft-com:vml" xmlns:wp14="http://schemas.microsoft.com/office/word/2010/wordprocessingDrawing" xmlns:wp="http://schemas.openxmlformats.org/drawingml/2006/wordprocessingDrawing" xmlns:w10="urn:schemas-microsoft-com:office:word" xmlns:w="http://schemas.openxmlformats.org/wordprocessingml/2006/main" xmlns:w14="http://schemas.microsoft.com/office/word/2010/wordml" xmlns:w15="http://schemas.microsoft.com/office/word/2012/wordml" xmlns:w16cex="http://schemas.microsoft.com/office/word/2018/wordml/cex" xmlns:w16cid="http://schemas.microsoft.com/office/word/2016/wordml/cid" xmlns:w16="http://schemas.microsoft.com/office/word/2018/wordml" xmlns:w16du="http://schemas.microsoft.com/office/word/2023/wordml/word16du" xmlns:w16sdtdh="http://schemas.microsoft.com/office/word/2020/wordml/sdtdatahash" xmlns:w16sdtfl="http://schemas.microsoft.com/office/word/2024/wordml/sdtformatlock" xmlns:w16se="http://schemas.microsoft.com/office/word/2015/wordml/symex" xmlns:wpg="http://schemas.microsoft.com/office/word/2010/wordprocessingGroup" xmlns:wpi="http://schemas.microsoft.com/office/word/2010/wordprocessingInk" xmlns:wne="http://schemas.microsoft.com/office/word/2006/wordml" xmlns:wps="http://schemas.microsoft.com/office/word/2010/wordprocessingShape" mc:Ignorable="w14 w15 w16se w16cid w16 w16cex w16sdtdh w16sdtfl w16du wp14">
+  <w:footnote w:type="separator" w:id="-1">
+    <w:p>
+      <w:r>
+        <w:separator/>
+      </w:r>
+    </w:p>
+  </w:footnote>
+  <w:footnote w:type="continuationSeparator" w:id="0">
+    <w:p>
+      <w:r>
+        <w:continuationSeparator/>
+      </w:r>
+    </w:p>
+  </w:footnote>
+</w:footnotes>
+</file>
+
 <file path=word/numbering.xml><?xml version="1.0" encoding="utf-8"?>
 <w:numbering xmlns:wpc="http://schemas.microsoft.com/office/word/2010/wordprocessingCanvas" xmlns:cx="http://schemas.microsoft.com/office/drawing/2014/chartex" xmlns:cx1="http://schemas.microsoft.com/office/drawing/2015/9/8/chartex" xmlns:cx2="http://schemas.microsoft.com/office/drawing/2015/10/21/chartex" xmlns:cx3="http://schemas.microsoft.com/office/drawing/2016/5/9/chartex" xmlns:cx4="http://schemas.microsoft.com/office/drawing/2016/5/10/chartex" xmlns:cx5="http://schemas.microsoft.com/office/drawing/2016/5/11/chartex" xmlns:cx6="http://schemas.microsoft.com/office/drawing/2016/5/12/chartex" xmlns:cx7="http://schemas.microsoft.com/office/drawing/2016/5/13/chartex" xmlns:cx8="http://schemas.microsoft.com/office/drawing/2016/5/14/chartex" xmlns:mc="http://schemas.openxmlformats.org/markup-compatibility/2006" xmlns:aink="http://schemas.microsoft.com/office/drawing/2016/ink" xmlns:am3d="http://schemas.microsoft.com/office/drawing/2017/model3d" xmlns:o="urn:schemas-microsoft-com:office:office" xmlns:oel="http://schemas.microsoft.com/office/2019/extlst" xmlns:r="http://schemas.openxmlformats.org/officeDocument/2006/relationships" xmlns:m="http://schemas.openxmlformats.org/officeDocument/2006/math" xmlns:v="urn:schemas-microsoft-com:vml" xmlns:wp14="http://schemas.microsoft.com/office/word/2010/wordprocessingDrawing" xmlns:wp="http://schemas.openxmlformats.org/drawingml/2006/wordprocessingDrawing" xmlns:w10="urn:schemas-microsoft-com:office:word" xmlns:w="http://schemas.openxmlformats.org/wordprocessingml/2006/main" xmlns:w14="http://schemas.microsoft.com/office/word/2010/wordml" xmlns:w15="http://schemas.microsoft.com/office/word/2012/wordml" xmlns:w16cex="http://schemas.microsoft.com/office/word/2018/wordml/cex" xmlns:w16cid="http://schemas.microsoft.com/office/word/2016/wordml/cid" xmlns:w16="http://schemas.microsoft.com/office/word/2018/wordml" xmlns:w16du="http://schemas.microsoft.com/office/word/2023/wordml/word16du" xmlns:w16sdtdh="http://schemas.microsoft.com/office/word/2020/wordml/sdtdatahash" xmlns:w16sdtfl="http://schemas.microsoft.com/office/word/2024/wordml/sdtformatlock" xmlns:w16se="http://schemas.microsoft.com/office/word/2015/wordml/symex" xmlns:wpg="http://schemas.microsoft.com/office/word/2010/wordprocessingGroup" xmlns:wpi="http://schemas.microsoft.com/office/word/2010/wordprocessingInk" xmlns:wne="http://schemas.microsoft.com/office/word/2006/wordml" xmlns:wps="http://schemas.microsoft.com/office/word/2010/wordprocessingShape" mc:Ignorable="w14 w15 w16se w16cid w16 w16cex w16sdtdh w16sdtfl w16du wp14">
   <w:abstractNum w:abstractNumId="0" w15:restartNumberingAfterBreak="0">
@@ -969,6 +2256,118 @@
     </w:lvl>
   </w:abstractNum>
   <w:abstractNum w:abstractNumId="2" w15:restartNumberingAfterBreak="0">
+    <w:nsid w:val="267F0B6C"/>
+    <w:multiLevelType w:val="hybridMultilevel"/>
+    <w:tmpl w:val="22706908"/>
+    <w:lvl w:ilvl="0" w:tplc="07E074D2">
+      <w:numFmt w:val="bullet"/>
+      <w:lvlText w:val="-"/>
+      <w:lvlJc w:val="left"/>
+      <w:pPr>
+        <w:ind w:left="720" w:hanging="360"/>
+      </w:pPr>
+      <w:rPr>
+        <w:rFonts w:ascii="Calibri" w:eastAsiaTheme="minorHAnsi" w:hAnsi="Calibri" w:cs="Calibri" w:hint="default"/>
+      </w:rPr>
+    </w:lvl>
+    <w:lvl w:ilvl="1" w:tplc="08090003" w:tentative="1">
+      <w:start w:val="1"/>
+      <w:numFmt w:val="bullet"/>
+      <w:lvlText w:val="o"/>
+      <w:lvlJc w:val="left"/>
+      <w:pPr>
+        <w:ind w:left="1440" w:hanging="360"/>
+      </w:pPr>
+      <w:rPr>
+        <w:rFonts w:ascii="Courier New" w:hAnsi="Courier New" w:cs="Courier New" w:hint="default"/>
+      </w:rPr>
+    </w:lvl>
+    <w:lvl w:ilvl="2" w:tplc="08090005" w:tentative="1">
+      <w:start w:val="1"/>
+      <w:numFmt w:val="bullet"/>
+      <w:lvlText w:val=""/>
+      <w:lvlJc w:val="left"/>
+      <w:pPr>
+        <w:ind w:left="2160" w:hanging="360"/>
+      </w:pPr>
+      <w:rPr>
+        <w:rFonts w:ascii="Wingdings" w:hAnsi="Wingdings" w:hint="default"/>
+      </w:rPr>
+    </w:lvl>
+    <w:lvl w:ilvl="3" w:tplc="08090001" w:tentative="1">
+      <w:start w:val="1"/>
+      <w:numFmt w:val="bullet"/>
+      <w:lvlText w:val=""/>
+      <w:lvlJc w:val="left"/>
+      <w:pPr>
+        <w:ind w:left="2880" w:hanging="360"/>
+      </w:pPr>
+      <w:rPr>
+        <w:rFonts w:ascii="Symbol" w:hAnsi="Symbol" w:hint="default"/>
+      </w:rPr>
+    </w:lvl>
+    <w:lvl w:ilvl="4" w:tplc="08090003" w:tentative="1">
+      <w:start w:val="1"/>
+      <w:numFmt w:val="bullet"/>
+      <w:lvlText w:val="o"/>
+      <w:lvlJc w:val="left"/>
+      <w:pPr>
+        <w:ind w:left="3600" w:hanging="360"/>
+      </w:pPr>
+      <w:rPr>
+        <w:rFonts w:ascii="Courier New" w:hAnsi="Courier New" w:cs="Courier New" w:hint="default"/>
+      </w:rPr>
+    </w:lvl>
+    <w:lvl w:ilvl="5" w:tplc="08090005" w:tentative="1">
+      <w:start w:val="1"/>
+      <w:numFmt w:val="bullet"/>
+      <w:lvlText w:val=""/>
+      <w:lvlJc w:val="left"/>
+      <w:pPr>
+        <w:ind w:left="4320" w:hanging="360"/>
+      </w:pPr>
+      <w:rPr>
+        <w:rFonts w:ascii="Wingdings" w:hAnsi="Wingdings" w:hint="default"/>
+      </w:rPr>
+    </w:lvl>
+    <w:lvl w:ilvl="6" w:tplc="08090001" w:tentative="1">
+      <w:start w:val="1"/>
+      <w:numFmt w:val="bullet"/>
+      <w:lvlText w:val=""/>
+      <w:lvlJc w:val="left"/>
+      <w:pPr>
+        <w:ind w:left="5040" w:hanging="360"/>
+      </w:pPr>
+      <w:rPr>
+        <w:rFonts w:ascii="Symbol" w:hAnsi="Symbol" w:hint="default"/>
+      </w:rPr>
+    </w:lvl>
+    <w:lvl w:ilvl="7" w:tplc="08090003" w:tentative="1">
+      <w:start w:val="1"/>
+      <w:numFmt w:val="bullet"/>
+      <w:lvlText w:val="o"/>
+      <w:lvlJc w:val="left"/>
+      <w:pPr>
+        <w:ind w:left="5760" w:hanging="360"/>
+      </w:pPr>
+      <w:rPr>
+        <w:rFonts w:ascii="Courier New" w:hAnsi="Courier New" w:cs="Courier New" w:hint="default"/>
+      </w:rPr>
+    </w:lvl>
+    <w:lvl w:ilvl="8" w:tplc="08090005" w:tentative="1">
+      <w:start w:val="1"/>
+      <w:numFmt w:val="bullet"/>
+      <w:lvlText w:val=""/>
+      <w:lvlJc w:val="left"/>
+      <w:pPr>
+        <w:ind w:left="6480" w:hanging="360"/>
+      </w:pPr>
+      <w:rPr>
+        <w:rFonts w:ascii="Wingdings" w:hAnsi="Wingdings" w:hint="default"/>
+      </w:rPr>
+    </w:lvl>
+  </w:abstractNum>
+  <w:abstractNum w:abstractNumId="3" w15:restartNumberingAfterBreak="0">
     <w:nsid w:val="2EBF1F6A"/>
     <w:multiLevelType w:val="multilevel"/>
     <w:tmpl w:val="AC166D72"/>
@@ -1117,7 +2516,7 @@
       </w:rPr>
     </w:lvl>
   </w:abstractNum>
-  <w:abstractNum w:abstractNumId="3" w15:restartNumberingAfterBreak="0">
+  <w:abstractNum w:abstractNumId="4" w15:restartNumberingAfterBreak="0">
     <w:nsid w:val="31DC031F"/>
     <w:multiLevelType w:val="multilevel"/>
     <w:tmpl w:val="B9A809F6"/>
@@ -1266,7 +2665,7 @@
       </w:rPr>
     </w:lvl>
   </w:abstractNum>
-  <w:abstractNum w:abstractNumId="4" w15:restartNumberingAfterBreak="0">
+  <w:abstractNum w:abstractNumId="5" w15:restartNumberingAfterBreak="0">
     <w:nsid w:val="3AFB7A2C"/>
     <w:multiLevelType w:val="hybridMultilevel"/>
     <w:tmpl w:val="542EBDF8"/>
@@ -1379,7 +2778,7 @@
       </w:rPr>
     </w:lvl>
   </w:abstractNum>
-  <w:abstractNum w:abstractNumId="5" w15:restartNumberingAfterBreak="0">
+  <w:abstractNum w:abstractNumId="6" w15:restartNumberingAfterBreak="0">
     <w:nsid w:val="3DC5767B"/>
     <w:multiLevelType w:val="multilevel"/>
     <w:tmpl w:val="3E1AD6B2"/>
@@ -1528,7 +2927,7 @@
       </w:rPr>
     </w:lvl>
   </w:abstractNum>
-  <w:abstractNum w:abstractNumId="6" w15:restartNumberingAfterBreak="0">
+  <w:abstractNum w:abstractNumId="7" w15:restartNumberingAfterBreak="0">
     <w:nsid w:val="3F5D0336"/>
     <w:multiLevelType w:val="multilevel"/>
     <w:tmpl w:val="98D80D34"/>
@@ -1677,7 +3076,7 @@
       </w:rPr>
     </w:lvl>
   </w:abstractNum>
-  <w:abstractNum w:abstractNumId="7" w15:restartNumberingAfterBreak="0">
+  <w:abstractNum w:abstractNumId="8" w15:restartNumberingAfterBreak="0">
     <w:nsid w:val="4078033F"/>
     <w:multiLevelType w:val="hybridMultilevel"/>
     <w:tmpl w:val="731200B2"/>
@@ -1790,7 +3189,7 @@
       </w:rPr>
     </w:lvl>
   </w:abstractNum>
-  <w:abstractNum w:abstractNumId="8" w15:restartNumberingAfterBreak="0">
+  <w:abstractNum w:abstractNumId="9" w15:restartNumberingAfterBreak="0">
     <w:nsid w:val="417C7098"/>
     <w:multiLevelType w:val="multilevel"/>
     <w:tmpl w:val="782C8B72"/>
@@ -1939,7 +3338,7 @@
       </w:rPr>
     </w:lvl>
   </w:abstractNum>
-  <w:abstractNum w:abstractNumId="9" w15:restartNumberingAfterBreak="0">
+  <w:abstractNum w:abstractNumId="10" w15:restartNumberingAfterBreak="0">
     <w:nsid w:val="4BAD0080"/>
     <w:multiLevelType w:val="multilevel"/>
     <w:tmpl w:val="C3B0CC62"/>
@@ -2088,7 +3487,7 @@
       </w:rPr>
     </w:lvl>
   </w:abstractNum>
-  <w:abstractNum w:abstractNumId="10" w15:restartNumberingAfterBreak="0">
+  <w:abstractNum w:abstractNumId="11" w15:restartNumberingAfterBreak="0">
     <w:nsid w:val="4CEE0631"/>
     <w:multiLevelType w:val="multilevel"/>
     <w:tmpl w:val="76FE897C"/>
@@ -2237,7 +3636,7 @@
       </w:rPr>
     </w:lvl>
   </w:abstractNum>
-  <w:abstractNum w:abstractNumId="11" w15:restartNumberingAfterBreak="0">
+  <w:abstractNum w:abstractNumId="12" w15:restartNumberingAfterBreak="0">
     <w:nsid w:val="4E34643D"/>
     <w:multiLevelType w:val="multilevel"/>
     <w:tmpl w:val="93DCD11C"/>
@@ -2386,7 +3785,7 @@
       </w:rPr>
     </w:lvl>
   </w:abstractNum>
-  <w:abstractNum w:abstractNumId="12" w15:restartNumberingAfterBreak="0">
+  <w:abstractNum w:abstractNumId="13" w15:restartNumberingAfterBreak="0">
     <w:nsid w:val="55B1313C"/>
     <w:multiLevelType w:val="hybridMultilevel"/>
     <w:tmpl w:val="293A218E"/>
@@ -2499,7 +3898,7 @@
       </w:rPr>
     </w:lvl>
   </w:abstractNum>
-  <w:abstractNum w:abstractNumId="13" w15:restartNumberingAfterBreak="0">
+  <w:abstractNum w:abstractNumId="14" w15:restartNumberingAfterBreak="0">
     <w:nsid w:val="609918A4"/>
     <w:multiLevelType w:val="multilevel"/>
     <w:tmpl w:val="F61629E4"/>
@@ -2648,7 +4047,7 @@
       </w:rPr>
     </w:lvl>
   </w:abstractNum>
-  <w:abstractNum w:abstractNumId="14" w15:restartNumberingAfterBreak="0">
+  <w:abstractNum w:abstractNumId="15" w15:restartNumberingAfterBreak="0">
     <w:nsid w:val="69343CD6"/>
     <w:multiLevelType w:val="hybridMultilevel"/>
     <w:tmpl w:val="411666EA"/>
@@ -2761,7 +4160,7 @@
       </w:rPr>
     </w:lvl>
   </w:abstractNum>
-  <w:abstractNum w:abstractNumId="15" w15:restartNumberingAfterBreak="0">
+  <w:abstractNum w:abstractNumId="16" w15:restartNumberingAfterBreak="0">
     <w:nsid w:val="7A782B9E"/>
     <w:multiLevelType w:val="multilevel"/>
     <w:tmpl w:val="23CCB02C"/>
@@ -2910,7 +4309,7 @@
       </w:rPr>
     </w:lvl>
   </w:abstractNum>
-  <w:abstractNum w:abstractNumId="16" w15:restartNumberingAfterBreak="0">
+  <w:abstractNum w:abstractNumId="17" w15:restartNumberingAfterBreak="0">
     <w:nsid w:val="7E502155"/>
     <w:multiLevelType w:val="multilevel"/>
     <w:tmpl w:val="CFF09FE4"/>
@@ -3056,6 +4455,118 @@
       <w:rPr>
         <w:rFonts w:ascii="Wingdings" w:hAnsi="Wingdings" w:hint="default"/>
         <w:sz w:val="20"/>
+      </w:rPr>
+    </w:lvl>
+  </w:abstractNum>
+  <w:abstractNum w:abstractNumId="18" w15:restartNumberingAfterBreak="0">
+    <w:nsid w:val="7EB36CED"/>
+    <w:multiLevelType w:val="hybridMultilevel"/>
+    <w:tmpl w:val="6D1E8C9E"/>
+    <w:lvl w:ilvl="0" w:tplc="DC1A7C0C">
+      <w:numFmt w:val="bullet"/>
+      <w:lvlText w:val="-"/>
+      <w:lvlJc w:val="left"/>
+      <w:pPr>
+        <w:ind w:left="1080" w:hanging="360"/>
+      </w:pPr>
+      <w:rPr>
+        <w:rFonts w:ascii="Calibri" w:eastAsiaTheme="minorHAnsi" w:hAnsi="Calibri" w:cs="Calibri" w:hint="default"/>
+      </w:rPr>
+    </w:lvl>
+    <w:lvl w:ilvl="1" w:tplc="08090003" w:tentative="1">
+      <w:start w:val="1"/>
+      <w:numFmt w:val="bullet"/>
+      <w:lvlText w:val="o"/>
+      <w:lvlJc w:val="left"/>
+      <w:pPr>
+        <w:ind w:left="1800" w:hanging="360"/>
+      </w:pPr>
+      <w:rPr>
+        <w:rFonts w:ascii="Courier New" w:hAnsi="Courier New" w:cs="Courier New" w:hint="default"/>
+      </w:rPr>
+    </w:lvl>
+    <w:lvl w:ilvl="2" w:tplc="08090005" w:tentative="1">
+      <w:start w:val="1"/>
+      <w:numFmt w:val="bullet"/>
+      <w:lvlText w:val=""/>
+      <w:lvlJc w:val="left"/>
+      <w:pPr>
+        <w:ind w:left="2520" w:hanging="360"/>
+      </w:pPr>
+      <w:rPr>
+        <w:rFonts w:ascii="Wingdings" w:hAnsi="Wingdings" w:hint="default"/>
+      </w:rPr>
+    </w:lvl>
+    <w:lvl w:ilvl="3" w:tplc="08090001" w:tentative="1">
+      <w:start w:val="1"/>
+      <w:numFmt w:val="bullet"/>
+      <w:lvlText w:val=""/>
+      <w:lvlJc w:val="left"/>
+      <w:pPr>
+        <w:ind w:left="3240" w:hanging="360"/>
+      </w:pPr>
+      <w:rPr>
+        <w:rFonts w:ascii="Symbol" w:hAnsi="Symbol" w:hint="default"/>
+      </w:rPr>
+    </w:lvl>
+    <w:lvl w:ilvl="4" w:tplc="08090003" w:tentative="1">
+      <w:start w:val="1"/>
+      <w:numFmt w:val="bullet"/>
+      <w:lvlText w:val="o"/>
+      <w:lvlJc w:val="left"/>
+      <w:pPr>
+        <w:ind w:left="3960" w:hanging="360"/>
+      </w:pPr>
+      <w:rPr>
+        <w:rFonts w:ascii="Courier New" w:hAnsi="Courier New" w:cs="Courier New" w:hint="default"/>
+      </w:rPr>
+    </w:lvl>
+    <w:lvl w:ilvl="5" w:tplc="08090005" w:tentative="1">
+      <w:start w:val="1"/>
+      <w:numFmt w:val="bullet"/>
+      <w:lvlText w:val=""/>
+      <w:lvlJc w:val="left"/>
+      <w:pPr>
+        <w:ind w:left="4680" w:hanging="360"/>
+      </w:pPr>
+      <w:rPr>
+        <w:rFonts w:ascii="Wingdings" w:hAnsi="Wingdings" w:hint="default"/>
+      </w:rPr>
+    </w:lvl>
+    <w:lvl w:ilvl="6" w:tplc="08090001" w:tentative="1">
+      <w:start w:val="1"/>
+      <w:numFmt w:val="bullet"/>
+      <w:lvlText w:val=""/>
+      <w:lvlJc w:val="left"/>
+      <w:pPr>
+        <w:ind w:left="5400" w:hanging="360"/>
+      </w:pPr>
+      <w:rPr>
+        <w:rFonts w:ascii="Symbol" w:hAnsi="Symbol" w:hint="default"/>
+      </w:rPr>
+    </w:lvl>
+    <w:lvl w:ilvl="7" w:tplc="08090003" w:tentative="1">
+      <w:start w:val="1"/>
+      <w:numFmt w:val="bullet"/>
+      <w:lvlText w:val="o"/>
+      <w:lvlJc w:val="left"/>
+      <w:pPr>
+        <w:ind w:left="6120" w:hanging="360"/>
+      </w:pPr>
+      <w:rPr>
+        <w:rFonts w:ascii="Courier New" w:hAnsi="Courier New" w:cs="Courier New" w:hint="default"/>
+      </w:rPr>
+    </w:lvl>
+    <w:lvl w:ilvl="8" w:tplc="08090005" w:tentative="1">
+      <w:start w:val="1"/>
+      <w:numFmt w:val="bullet"/>
+      <w:lvlText w:val=""/>
+      <w:lvlJc w:val="left"/>
+      <w:pPr>
+        <w:ind w:left="6840" w:hanging="360"/>
+      </w:pPr>
+      <w:rPr>
+        <w:rFonts w:ascii="Wingdings" w:hAnsi="Wingdings" w:hint="default"/>
       </w:rPr>
     </w:lvl>
   </w:abstractNum>
@@ -3066,49 +4577,55 @@
     <w:abstractNumId w:val="0"/>
   </w:num>
   <w:num w:numId="3" w16cid:durableId="338122722">
+    <w:abstractNumId w:val="3"/>
+  </w:num>
+  <w:num w:numId="4" w16cid:durableId="190266910">
+    <w:abstractNumId w:val="9"/>
+  </w:num>
+  <w:num w:numId="5" w16cid:durableId="28726983">
+    <w:abstractNumId w:val="7"/>
+  </w:num>
+  <w:num w:numId="6" w16cid:durableId="1820069469">
+    <w:abstractNumId w:val="11"/>
+  </w:num>
+  <w:num w:numId="7" w16cid:durableId="1190531459">
+    <w:abstractNumId w:val="4"/>
+  </w:num>
+  <w:num w:numId="8" w16cid:durableId="1061295785">
+    <w:abstractNumId w:val="17"/>
+  </w:num>
+  <w:num w:numId="9" w16cid:durableId="1451389284">
+    <w:abstractNumId w:val="12"/>
+  </w:num>
+  <w:num w:numId="10" w16cid:durableId="901140850">
+    <w:abstractNumId w:val="10"/>
+  </w:num>
+  <w:num w:numId="11" w16cid:durableId="68504406">
+    <w:abstractNumId w:val="6"/>
+  </w:num>
+  <w:num w:numId="12" w16cid:durableId="764347376">
+    <w:abstractNumId w:val="14"/>
+  </w:num>
+  <w:num w:numId="13" w16cid:durableId="328943683">
+    <w:abstractNumId w:val="16"/>
+  </w:num>
+  <w:num w:numId="14" w16cid:durableId="797723944">
+    <w:abstractNumId w:val="8"/>
+  </w:num>
+  <w:num w:numId="15" w16cid:durableId="215970428">
+    <w:abstractNumId w:val="13"/>
+  </w:num>
+  <w:num w:numId="16" w16cid:durableId="1361512803">
+    <w:abstractNumId w:val="5"/>
+  </w:num>
+  <w:num w:numId="17" w16cid:durableId="994718799">
+    <w:abstractNumId w:val="15"/>
+  </w:num>
+  <w:num w:numId="18" w16cid:durableId="750126333">
     <w:abstractNumId w:val="2"/>
   </w:num>
-  <w:num w:numId="4" w16cid:durableId="190266910">
-    <w:abstractNumId w:val="8"/>
-  </w:num>
-  <w:num w:numId="5" w16cid:durableId="28726983">
-    <w:abstractNumId w:val="6"/>
-  </w:num>
-  <w:num w:numId="6" w16cid:durableId="1820069469">
-    <w:abstractNumId w:val="10"/>
-  </w:num>
-  <w:num w:numId="7" w16cid:durableId="1190531459">
-    <w:abstractNumId w:val="3"/>
-  </w:num>
-  <w:num w:numId="8" w16cid:durableId="1061295785">
-    <w:abstractNumId w:val="16"/>
-  </w:num>
-  <w:num w:numId="9" w16cid:durableId="1451389284">
-    <w:abstractNumId w:val="11"/>
-  </w:num>
-  <w:num w:numId="10" w16cid:durableId="901140850">
-    <w:abstractNumId w:val="9"/>
-  </w:num>
-  <w:num w:numId="11" w16cid:durableId="68504406">
-    <w:abstractNumId w:val="5"/>
-  </w:num>
-  <w:num w:numId="12" w16cid:durableId="764347376">
-    <w:abstractNumId w:val="13"/>
-  </w:num>
-  <w:num w:numId="13" w16cid:durableId="328943683">
-    <w:abstractNumId w:val="15"/>
-  </w:num>
-  <w:num w:numId="14" w16cid:durableId="797723944">
-    <w:abstractNumId w:val="7"/>
-  </w:num>
-  <w:num w:numId="15" w16cid:durableId="215970428">
-    <w:abstractNumId w:val="12"/>
-  </w:num>
-  <w:num w:numId="16" w16cid:durableId="1361512803">
-    <w:abstractNumId w:val="4"/>
-  </w:num>
-  <w:num w:numId="17" w16cid:durableId="994718799">
-    <w:abstractNumId w:val="14"/>
+  <w:num w:numId="19" w16cid:durableId="1703822062">
+    <w:abstractNumId w:val="18"/>
   </w:num>
 </w:numbering>
 </file>
@@ -3650,6 +5167,48 @@
       <w:contextualSpacing/>
     </w:pPr>
   </w:style>
+  <w:style w:type="paragraph" w:styleId="Header">
+    <w:name w:val="header"/>
+    <w:basedOn w:val="Normal"/>
+    <w:link w:val="HeaderChar"/>
+    <w:uiPriority w:val="99"/>
+    <w:unhideWhenUsed/>
+    <w:rsid w:val="00880696"/>
+    <w:pPr>
+      <w:tabs>
+        <w:tab w:val="center" w:pos="4513"/>
+        <w:tab w:val="right" w:pos="9026"/>
+      </w:tabs>
+    </w:pPr>
+  </w:style>
+  <w:style w:type="character" w:customStyle="1" w:styleId="HeaderChar">
+    <w:name w:val="Header Char"/>
+    <w:basedOn w:val="DefaultParagraphFont"/>
+    <w:link w:val="Header"/>
+    <w:uiPriority w:val="99"/>
+    <w:rsid w:val="00880696"/>
+  </w:style>
+  <w:style w:type="paragraph" w:styleId="Footer">
+    <w:name w:val="footer"/>
+    <w:basedOn w:val="Normal"/>
+    <w:link w:val="FooterChar"/>
+    <w:uiPriority w:val="99"/>
+    <w:unhideWhenUsed/>
+    <w:rsid w:val="00880696"/>
+    <w:pPr>
+      <w:tabs>
+        <w:tab w:val="center" w:pos="4513"/>
+        <w:tab w:val="right" w:pos="9026"/>
+      </w:tabs>
+    </w:pPr>
+  </w:style>
+  <w:style w:type="character" w:customStyle="1" w:styleId="FooterChar">
+    <w:name w:val="Footer Char"/>
+    <w:basedOn w:val="DefaultParagraphFont"/>
+    <w:link w:val="Footer"/>
+    <w:uiPriority w:val="99"/>
+    <w:rsid w:val="00880696"/>
+  </w:style>
 </w:styles>
 </file>
 

</xml_diff>